<commit_message>
chore(be): update rsta templates
</commit_message>
<xml_diff>
--- a/document-merge-service/kt_bern/rsta_templates/Baubewilligungsverfahren/rsta_bbew_amtsbericht_zu_ausnahme.docx
+++ b/document-merge-service/kt_bern/rsta_templates/Baubewilligungsverfahren/rsta_bbew_amtsbericht_zu_ausnahme.docx
@@ -38,6 +38,9 @@
             <w:pPr>
               <w:pStyle w:val="Absender"/>
             </w:pPr>
+            <w:r>
+              <w:t>{</w:t>
+            </w:r>
             <w:r>
               <w:t>{MEINE_ORGANISATION_NAME}}</w:t>
             </w:r>
@@ -798,11 +801,10 @@
           </w:tcPr>
           <w:p>
             <w:r>
-              <w:rPr>
-                <w:highlight w:val="yellow"/>
-              </w:rPr>
-              <w:t>Schutzobjekt</w:t>
-            </w:r>
+              <w:t>{{INVENTAR}}</w:t>
+            </w:r>
+            <w:bookmarkStart w:id="0" w:name="_GoBack"/>
+            <w:bookmarkEnd w:id="0"/>
           </w:p>
         </w:tc>
       </w:tr>
@@ -827,8 +829,6 @@
             <w:r>
               <w:t>nahme von</w:t>
             </w:r>
-            <w:bookmarkStart w:id="0" w:name="_GoBack"/>
-            <w:bookmarkEnd w:id="0"/>
           </w:p>
         </w:tc>
         <w:tc>
@@ -6323,7 +6323,7 @@
 </file>
 
 <file path=customXml/itemProps1.xml><?xml version="1.0" encoding="utf-8"?>
-<ds:datastoreItem xmlns:ds="http://schemas.openxmlformats.org/officeDocument/2006/customXml" ds:itemID="{71818566-8465-4390-B0A7-41781CDCBAEF}">
+<ds:datastoreItem xmlns:ds="http://schemas.openxmlformats.org/officeDocument/2006/customXml" ds:itemID="{892D2B47-1E5C-4F13-800A-7F0B78BFAE6B}">
   <ds:schemaRefs>
     <ds:schemaRef ds:uri="http://schemas.openxmlformats.org/officeDocument/2006/bibliography"/>
   </ds:schemaRefs>

</xml_diff>